<commit_message>
Updated Documents in Quality
</commit_message>
<xml_diff>
--- a/Documentation/QUALITY/Quality Assurance Plan 3.docx
+++ b/Documentation/QUALITY/Quality Assurance Plan 3.docx
@@ -774,9 +774,6 @@
           <w:p>
             <w:pPr>
               <w:jc w:val="both"/>
-              <w:rPr>
-                <w:lang w:eastAsia="ko-KR"/>
-              </w:rPr>
             </w:pPr>
             <w:r>
               <w:rPr>
@@ -784,6 +781,12 @@
               </w:rPr>
               <w:t>Version 1</w:t>
             </w:r>
+            <w:r>
+              <w:rPr>
+                <w:lang w:eastAsia="ko-KR"/>
+              </w:rPr>
+              <w:t>.1</w:t>
+            </w:r>
           </w:p>
         </w:tc>
         <w:tc>
@@ -822,7 +825,7 @@
               <w:rPr>
                 <w:lang w:eastAsia="ko-KR"/>
               </w:rPr>
-              <w:t>Danya Balcena</w:t>
+              <w:t>Florence Gail Haboc</w:t>
             </w:r>
           </w:p>
         </w:tc>
@@ -842,7 +845,7 @@
               <w:rPr>
                 <w:lang w:eastAsia="ko-KR"/>
               </w:rPr>
-              <w:t>Purpose, Project Objective, PMC</w:t>
+              <w:t>Background and Context, Technical Constraint</w:t>
             </w:r>
           </w:p>
         </w:tc>
@@ -910,7 +913,7 @@
               <w:rPr>
                 <w:lang w:eastAsia="ko-KR"/>
               </w:rPr>
-              <w:t>Florence Gail Haboc</w:t>
+              <w:t>Aira Joyce Carpio</w:t>
             </w:r>
           </w:p>
         </w:tc>
@@ -930,7 +933,7 @@
               <w:rPr>
                 <w:lang w:eastAsia="ko-KR"/>
               </w:rPr>
-              <w:t>Background and Context, Technical Constraint</w:t>
+              <w:t>Scope, Architectural Obj. and Requirements</w:t>
             </w:r>
           </w:p>
         </w:tc>
@@ -949,16 +952,7 @@
               <w:jc w:val="both"/>
             </w:pPr>
             <w:r>
-              <w:rPr>
-                <w:lang w:eastAsia="ko-KR"/>
-              </w:rPr>
-              <w:t>Version 1</w:t>
-            </w:r>
-            <w:r>
-              <w:rPr>
-                <w:lang w:eastAsia="ko-KR"/>
-              </w:rPr>
-              <w:t>.1</w:t>
+              <w:t>Version 1.1</w:t>
             </w:r>
           </w:p>
         </w:tc>
@@ -974,12 +968,6 @@
                 <w:lang w:eastAsia="ko-KR"/>
               </w:rPr>
             </w:pPr>
-            <w:r>
-              <w:rPr>
-                <w:lang w:eastAsia="ko-KR"/>
-              </w:rPr>
-              <w:t>2/19/2017</w:t>
-            </w:r>
           </w:p>
         </w:tc>
         <w:tc>
@@ -994,12 +982,6 @@
                 <w:lang w:eastAsia="ko-KR"/>
               </w:rPr>
             </w:pPr>
-            <w:r>
-              <w:rPr>
-                <w:lang w:eastAsia="ko-KR"/>
-              </w:rPr>
-              <w:t>Aira Joyce Carpio</w:t>
-            </w:r>
           </w:p>
         </w:tc>
         <w:tc>
@@ -1014,12 +996,6 @@
                 <w:lang w:eastAsia="ko-KR"/>
               </w:rPr>
             </w:pPr>
-            <w:r>
-              <w:rPr>
-                <w:lang w:eastAsia="ko-KR"/>
-              </w:rPr>
-              <w:t>Scope, Architectural Obj. and Requirements</w:t>
-            </w:r>
           </w:p>
         </w:tc>
       </w:tr>
@@ -1037,7 +1013,7 @@
               <w:jc w:val="both"/>
             </w:pPr>
             <w:r>
-              <w:t>Version 1.1</w:t>
+              <w:t>Version 1.2</w:t>
             </w:r>
           </w:p>
         </w:tc>
@@ -1077,16 +1053,13 @@
           <w:p>
             <w:pPr>
               <w:jc w:val="both"/>
-              <w:rPr>
-                <w:lang w:eastAsia="ko-KR"/>
-              </w:rPr>
             </w:pPr>
           </w:p>
         </w:tc>
       </w:tr>
       <w:tr>
         <w:trPr>
-          <w:trHeight w:val="274"/>
+          <w:trHeight w:val="269"/>
         </w:trPr>
         <w:tc>
           <w:tcPr>
@@ -1097,9 +1070,6 @@
             <w:pPr>
               <w:jc w:val="both"/>
             </w:pPr>
-            <w:r>
-              <w:t>Version 1.2</w:t>
-            </w:r>
           </w:p>
         </w:tc>
         <w:tc>
@@ -1144,62 +1114,7 @@
       </w:tr>
       <w:tr>
         <w:trPr>
-          <w:trHeight w:val="564"/>
-        </w:trPr>
-        <w:tc>
-          <w:tcPr>
-            <w:tcW w:w="1350" w:type="dxa"/>
-            <w:shd w:val="clear" w:color="auto" w:fill="auto"/>
-          </w:tcPr>
-          <w:p>
-            <w:pPr>
-              <w:jc w:val="both"/>
-            </w:pPr>
-          </w:p>
-        </w:tc>
-        <w:tc>
-          <w:tcPr>
-            <w:tcW w:w="1255" w:type="dxa"/>
-            <w:shd w:val="clear" w:color="auto" w:fill="auto"/>
-          </w:tcPr>
-          <w:p>
-            <w:pPr>
-              <w:jc w:val="both"/>
-              <w:rPr>
-                <w:lang w:eastAsia="ko-KR"/>
-              </w:rPr>
-            </w:pPr>
-          </w:p>
-        </w:tc>
-        <w:tc>
-          <w:tcPr>
-            <w:tcW w:w="2271" w:type="dxa"/>
-            <w:shd w:val="clear" w:color="auto" w:fill="auto"/>
-          </w:tcPr>
-          <w:p>
-            <w:pPr>
-              <w:jc w:val="both"/>
-              <w:rPr>
-                <w:lang w:eastAsia="ko-KR"/>
-              </w:rPr>
-            </w:pPr>
-          </w:p>
-        </w:tc>
-        <w:tc>
-          <w:tcPr>
-            <w:tcW w:w="4620" w:type="dxa"/>
-            <w:shd w:val="clear" w:color="auto" w:fill="auto"/>
-          </w:tcPr>
-          <w:p>
-            <w:pPr>
-              <w:jc w:val="both"/>
-            </w:pPr>
-          </w:p>
-        </w:tc>
-      </w:tr>
-      <w:tr>
-        <w:trPr>
-          <w:trHeight w:val="549"/>
+          <w:trHeight w:val="251"/>
         </w:trPr>
         <w:tc>
           <w:tcPr>
@@ -1938,12 +1853,11 @@
       <w:r>
         <w:fldChar w:fldCharType="separate"/>
       </w:r>
-      <w:hyperlink w:anchor="_Toc355997431" w:history="1">
+      <w:hyperlink w:anchor="_Toc478341745" w:history="1">
         <w:r>
           <w:rPr>
             <w:rStyle w:val="Hyperlink"/>
             <w:noProof/>
-            <w:color w:val="auto"/>
           </w:rPr>
           <w:t>1</w:t>
         </w:r>
@@ -1962,7 +1876,6 @@
           <w:rPr>
             <w:rStyle w:val="Hyperlink"/>
             <w:noProof/>
-            <w:color w:val="auto"/>
           </w:rPr>
           <w:t>Introduction</w:t>
         </w:r>
@@ -1985,7 +1898,7 @@
             <w:noProof/>
             <w:webHidden/>
           </w:rPr>
-          <w:instrText xml:space="preserve"> PAGEREF _Toc355997431 \h </w:instrText>
+          <w:instrText xml:space="preserve"> PAGEREF _Toc478341745 \h </w:instrText>
         </w:r>
         <w:r>
           <w:rPr>
@@ -2031,12 +1944,11 @@
           <w:szCs w:val="22"/>
         </w:rPr>
       </w:pPr>
-      <w:hyperlink w:anchor="_Toc355997432" w:history="1">
+      <w:hyperlink w:anchor="_Toc478341746" w:history="1">
         <w:r>
           <w:rPr>
             <w:rStyle w:val="Hyperlink"/>
             <w:noProof/>
-            <w:color w:val="auto"/>
           </w:rPr>
           <w:t>2</w:t>
         </w:r>
@@ -2055,7 +1967,6 @@
           <w:rPr>
             <w:rStyle w:val="Hyperlink"/>
             <w:noProof/>
-            <w:color w:val="auto"/>
           </w:rPr>
           <w:t>Referenced Documents</w:t>
         </w:r>
@@ -2078,7 +1989,7 @@
             <w:noProof/>
             <w:webHidden/>
           </w:rPr>
-          <w:instrText xml:space="preserve"> PAGEREF _Toc355997432 \h </w:instrText>
+          <w:instrText xml:space="preserve"> PAGEREF _Toc478341746 \h </w:instrText>
         </w:r>
         <w:r>
           <w:rPr>
@@ -2124,12 +2035,11 @@
           <w:szCs w:val="22"/>
         </w:rPr>
       </w:pPr>
-      <w:hyperlink w:anchor="_Toc355997433" w:history="1">
+      <w:hyperlink w:anchor="_Toc478341747" w:history="1">
         <w:r>
           <w:rPr>
             <w:rStyle w:val="Hyperlink"/>
             <w:noProof/>
-            <w:color w:val="auto"/>
           </w:rPr>
           <w:t>3</w:t>
         </w:r>
@@ -2148,7 +2058,6 @@
           <w:rPr>
             <w:rStyle w:val="Hyperlink"/>
             <w:noProof/>
-            <w:color w:val="auto"/>
           </w:rPr>
           <w:t>Quality Assurance STRATEGY</w:t>
         </w:r>
@@ -2171,7 +2080,7 @@
             <w:noProof/>
             <w:webHidden/>
           </w:rPr>
-          <w:instrText xml:space="preserve"> PAGEREF _Toc355997433 \h </w:instrText>
+          <w:instrText xml:space="preserve"> PAGEREF _Toc478341747 \h </w:instrText>
         </w:r>
         <w:r>
           <w:rPr>
@@ -2217,12 +2126,11 @@
           <w:szCs w:val="22"/>
         </w:rPr>
       </w:pPr>
-      <w:hyperlink w:anchor="_Toc355997434" w:history="1">
+      <w:hyperlink w:anchor="_Toc478341748" w:history="1">
         <w:r>
           <w:rPr>
             <w:rStyle w:val="Hyperlink"/>
             <w:noProof/>
-            <w:color w:val="auto"/>
           </w:rPr>
           <w:t>4</w:t>
         </w:r>
@@ -2241,7 +2149,6 @@
           <w:rPr>
             <w:rStyle w:val="Hyperlink"/>
             <w:noProof/>
-            <w:color w:val="auto"/>
           </w:rPr>
           <w:t>Documentation</w:t>
         </w:r>
@@ -2264,7 +2171,7 @@
             <w:noProof/>
             <w:webHidden/>
           </w:rPr>
-          <w:instrText xml:space="preserve"> PAGEREF _Toc355997434 \h </w:instrText>
+          <w:instrText xml:space="preserve"> PAGEREF _Toc478341748 \h </w:instrText>
         </w:r>
         <w:r>
           <w:rPr>
@@ -2309,12 +2216,11 @@
           <w:szCs w:val="22"/>
         </w:rPr>
       </w:pPr>
-      <w:hyperlink w:anchor="_Toc355997435" w:history="1">
+      <w:hyperlink w:anchor="_Toc478341749" w:history="1">
         <w:r>
           <w:rPr>
             <w:rStyle w:val="Hyperlink"/>
             <w:noProof/>
-            <w:color w:val="auto"/>
           </w:rPr>
           <w:t>4.1</w:t>
         </w:r>
@@ -2332,7 +2238,6 @@
           <w:rPr>
             <w:rStyle w:val="Hyperlink"/>
             <w:noProof/>
-            <w:color w:val="auto"/>
           </w:rPr>
           <w:t>Purpose</w:t>
         </w:r>
@@ -2355,7 +2260,7 @@
             <w:noProof/>
             <w:webHidden/>
           </w:rPr>
-          <w:instrText xml:space="preserve"> PAGEREF _Toc355997435 \h </w:instrText>
+          <w:instrText xml:space="preserve"> PAGEREF _Toc478341749 \h </w:instrText>
         </w:r>
         <w:r>
           <w:rPr>
@@ -2400,12 +2305,11 @@
           <w:szCs w:val="22"/>
         </w:rPr>
       </w:pPr>
-      <w:hyperlink w:anchor="_Toc355997436" w:history="1">
+      <w:hyperlink w:anchor="_Toc478341750" w:history="1">
         <w:r>
           <w:rPr>
             <w:rStyle w:val="Hyperlink"/>
             <w:noProof/>
-            <w:color w:val="auto"/>
           </w:rPr>
           <w:t>4.2</w:t>
         </w:r>
@@ -2423,7 +2327,6 @@
           <w:rPr>
             <w:rStyle w:val="Hyperlink"/>
             <w:noProof/>
-            <w:color w:val="auto"/>
           </w:rPr>
           <w:t>Minimum documentation requirements</w:t>
         </w:r>
@@ -2446,7 +2349,7 @@
             <w:noProof/>
             <w:webHidden/>
           </w:rPr>
-          <w:instrText xml:space="preserve"> PAGEREF _Toc355997436 \h </w:instrText>
+          <w:instrText xml:space="preserve"> PAGEREF _Toc478341750 \h </w:instrText>
         </w:r>
         <w:r>
           <w:rPr>
@@ -2491,12 +2394,11 @@
           <w:szCs w:val="22"/>
         </w:rPr>
       </w:pPr>
-      <w:hyperlink w:anchor="_Toc355997437" w:history="1">
+      <w:hyperlink w:anchor="_Toc478341751" w:history="1">
         <w:r>
           <w:rPr>
             <w:rStyle w:val="Hyperlink"/>
             <w:noProof/>
-            <w:color w:val="auto"/>
           </w:rPr>
           <w:t>4.2.1</w:t>
         </w:r>
@@ -2513,7 +2415,6 @@
           <w:rPr>
             <w:rStyle w:val="Hyperlink"/>
             <w:noProof/>
-            <w:color w:val="auto"/>
           </w:rPr>
           <w:t>Concept of Operations (ConOps)</w:t>
         </w:r>
@@ -2536,7 +2437,7 @@
             <w:noProof/>
             <w:webHidden/>
           </w:rPr>
-          <w:instrText xml:space="preserve"> PAGEREF _Toc355997437 \h </w:instrText>
+          <w:instrText xml:space="preserve"> PAGEREF _Toc478341751 \h </w:instrText>
         </w:r>
         <w:r>
           <w:rPr>
@@ -2581,12 +2482,11 @@
           <w:szCs w:val="22"/>
         </w:rPr>
       </w:pPr>
-      <w:hyperlink w:anchor="_Toc355997438" w:history="1">
+      <w:hyperlink w:anchor="_Toc478341752" w:history="1">
         <w:r>
           <w:rPr>
             <w:rStyle w:val="Hyperlink"/>
             <w:noProof/>
-            <w:color w:val="auto"/>
           </w:rPr>
           <w:t>4.2.2</w:t>
         </w:r>
@@ -2603,7 +2503,6 @@
           <w:rPr>
             <w:rStyle w:val="Hyperlink"/>
             <w:noProof/>
-            <w:color w:val="auto"/>
           </w:rPr>
           <w:t>Software Requirements Document (SRS)</w:t>
         </w:r>
@@ -2626,7 +2525,7 @@
             <w:noProof/>
             <w:webHidden/>
           </w:rPr>
-          <w:instrText xml:space="preserve"> PAGEREF _Toc355997438 \h </w:instrText>
+          <w:instrText xml:space="preserve"> PAGEREF _Toc478341752 \h </w:instrText>
         </w:r>
         <w:r>
           <w:rPr>
@@ -2671,12 +2570,11 @@
           <w:szCs w:val="22"/>
         </w:rPr>
       </w:pPr>
-      <w:hyperlink w:anchor="_Toc355997439" w:history="1">
+      <w:hyperlink w:anchor="_Toc478341753" w:history="1">
         <w:r>
           <w:rPr>
             <w:rStyle w:val="Hyperlink"/>
             <w:noProof/>
-            <w:color w:val="auto"/>
           </w:rPr>
           <w:t>4.2.3</w:t>
         </w:r>
@@ -2693,9 +2591,8 @@
           <w:rPr>
             <w:rStyle w:val="Hyperlink"/>
             <w:noProof/>
-            <w:color w:val="auto"/>
-          </w:rPr>
-          <w:t>Software Test Plans</w:t>
+          </w:rPr>
+          <w:t>Software Test Reports</w:t>
         </w:r>
         <w:r>
           <w:rPr>
@@ -2716,7 +2613,13 @@
             <w:noProof/>
             <w:webHidden/>
           </w:rPr>
-          <w:instrText xml:space="preserve"> PAGEREF _Toc355997439 \h </w:instrText>
+          <w:instrText xml:space="preserve"> PAGEREF _Toc478341753 \h </w:instrText>
+        </w:r>
+        <w:r>
+          <w:rPr>
+            <w:noProof/>
+            <w:webHidden/>
+          </w:rPr>
         </w:r>
         <w:r>
           <w:rPr>
@@ -2727,12 +2630,10 @@
         </w:r>
         <w:r>
           <w:rPr>
-            <w:b/>
-            <w:bCs/>
-            <w:noProof/>
-            <w:webHidden/>
-          </w:rPr>
-          <w:t>Error! Bookmark not defined.</w:t>
+            <w:noProof/>
+            <w:webHidden/>
+          </w:rPr>
+          <w:t>2</w:t>
         </w:r>
         <w:r>
           <w:rPr>
@@ -2757,12 +2658,11 @@
           <w:szCs w:val="22"/>
         </w:rPr>
       </w:pPr>
-      <w:hyperlink w:anchor="_Toc355997440" w:history="1">
+      <w:hyperlink w:anchor="_Toc478341754" w:history="1">
         <w:r>
           <w:rPr>
             <w:rStyle w:val="Hyperlink"/>
             <w:noProof/>
-            <w:color w:val="auto"/>
           </w:rPr>
           <w:t>4.2.4</w:t>
         </w:r>
@@ -2779,9 +2679,16 @@
           <w:rPr>
             <w:rStyle w:val="Hyperlink"/>
             <w:noProof/>
-            <w:color w:val="auto"/>
-          </w:rPr>
-          <w:t>Software Test Reports</w:t>
+          </w:rPr>
+          <w:t xml:space="preserve">Software </w:t>
+        </w:r>
+        <w:r>
+          <w:rPr>
+            <w:rStyle w:val="Hyperlink"/>
+            <w:noProof/>
+            <w:lang w:eastAsia="ko-KR"/>
+          </w:rPr>
+          <w:t>Architecture and Design</w:t>
         </w:r>
         <w:r>
           <w:rPr>
@@ -2802,7 +2709,7 @@
             <w:noProof/>
             <w:webHidden/>
           </w:rPr>
-          <w:instrText xml:space="preserve"> PAGEREF _Toc355997440 \h </w:instrText>
+          <w:instrText xml:space="preserve"> PAGEREF _Toc478341754 \h </w:instrText>
         </w:r>
         <w:r>
           <w:rPr>
@@ -2847,12 +2754,12 @@
           <w:szCs w:val="22"/>
         </w:rPr>
       </w:pPr>
-      <w:hyperlink w:anchor="_Toc355997441" w:history="1">
+      <w:hyperlink w:anchor="_Toc478341755" w:history="1">
         <w:r>
           <w:rPr>
             <w:rStyle w:val="Hyperlink"/>
             <w:noProof/>
-            <w:color w:val="auto"/>
+            <w:lang w:eastAsia="ko-KR"/>
           </w:rPr>
           <w:t>4.2.5</w:t>
         </w:r>
@@ -2869,18 +2776,8 @@
           <w:rPr>
             <w:rStyle w:val="Hyperlink"/>
             <w:noProof/>
-            <w:color w:val="auto"/>
-          </w:rPr>
-          <w:t xml:space="preserve">Software </w:t>
-        </w:r>
-        <w:r>
-          <w:rPr>
-            <w:rStyle w:val="Hyperlink"/>
-            <w:noProof/>
-            <w:color w:val="auto"/>
-            <w:lang w:eastAsia="ko-KR"/>
-          </w:rPr>
-          <w:t>Architecture and Design</w:t>
+          </w:rPr>
+          <w:t>User Documentation</w:t>
         </w:r>
         <w:r>
           <w:rPr>
@@ -2901,7 +2798,7 @@
             <w:noProof/>
             <w:webHidden/>
           </w:rPr>
-          <w:instrText xml:space="preserve"> PAGEREF _Toc355997441 \h </w:instrText>
+          <w:instrText xml:space="preserve"> PAGEREF _Toc478341755 \h </w:instrText>
         </w:r>
         <w:r>
           <w:rPr>
@@ -2946,13 +2843,11 @@
           <w:szCs w:val="22"/>
         </w:rPr>
       </w:pPr>
-      <w:hyperlink w:anchor="_Toc355997442" w:history="1">
+      <w:hyperlink w:anchor="_Toc478341756" w:history="1">
         <w:r>
           <w:rPr>
             <w:rStyle w:val="Hyperlink"/>
             <w:noProof/>
-            <w:color w:val="auto"/>
-            <w:lang w:eastAsia="ko-KR"/>
           </w:rPr>
           <w:t>4.2.6</w:t>
         </w:r>
@@ -2969,9 +2864,8 @@
           <w:rPr>
             <w:rStyle w:val="Hyperlink"/>
             <w:noProof/>
-            <w:color w:val="auto"/>
-          </w:rPr>
-          <w:t>User Documentation</w:t>
+          </w:rPr>
+          <w:t>Other Documents</w:t>
         </w:r>
         <w:r>
           <w:rPr>
@@ -2992,97 +2886,7 @@
             <w:noProof/>
             <w:webHidden/>
           </w:rPr>
-          <w:instrText xml:space="preserve"> PAGEREF _Toc355997442 \h </w:instrText>
-        </w:r>
-        <w:r>
-          <w:rPr>
-            <w:noProof/>
-            <w:webHidden/>
-          </w:rPr>
-        </w:r>
-        <w:r>
-          <w:rPr>
-            <w:noProof/>
-            <w:webHidden/>
-          </w:rPr>
-          <w:fldChar w:fldCharType="separate"/>
-        </w:r>
-        <w:r>
-          <w:rPr>
-            <w:noProof/>
-            <w:webHidden/>
-          </w:rPr>
-          <w:t>2</w:t>
-        </w:r>
-        <w:r>
-          <w:rPr>
-            <w:noProof/>
-            <w:webHidden/>
-          </w:rPr>
-          <w:fldChar w:fldCharType="end"/>
-        </w:r>
-      </w:hyperlink>
-    </w:p>
-    <w:p>
-      <w:pPr>
-        <w:pStyle w:val="TOC3"/>
-        <w:tabs>
-          <w:tab w:val="left" w:pos="1200"/>
-          <w:tab w:val="right" w:leader="dot" w:pos="9962"/>
-        </w:tabs>
-        <w:rPr>
-          <w:rFonts w:asciiTheme="minorHAnsi" w:eastAsiaTheme="minorEastAsia" w:hAnsiTheme="minorHAnsi" w:cstheme="minorBidi"/>
-          <w:noProof/>
-          <w:sz w:val="22"/>
-          <w:szCs w:val="22"/>
-        </w:rPr>
-      </w:pPr>
-      <w:hyperlink w:anchor="_Toc355997443" w:history="1">
-        <w:r>
-          <w:rPr>
-            <w:rStyle w:val="Hyperlink"/>
-            <w:noProof/>
-            <w:color w:val="auto"/>
-          </w:rPr>
-          <w:t>4.2.7</w:t>
-        </w:r>
-        <w:r>
-          <w:rPr>
-            <w:rFonts w:asciiTheme="minorHAnsi" w:eastAsiaTheme="minorEastAsia" w:hAnsiTheme="minorHAnsi" w:cstheme="minorBidi"/>
-            <w:noProof/>
-            <w:sz w:val="22"/>
-            <w:szCs w:val="22"/>
-          </w:rPr>
-          <w:tab/>
-        </w:r>
-        <w:r>
-          <w:rPr>
-            <w:rStyle w:val="Hyperlink"/>
-            <w:noProof/>
-            <w:color w:val="auto"/>
-          </w:rPr>
-          <w:t>Other Documents</w:t>
-        </w:r>
-        <w:r>
-          <w:rPr>
-            <w:noProof/>
-            <w:webHidden/>
-          </w:rPr>
-          <w:tab/>
-        </w:r>
-        <w:r>
-          <w:rPr>
-            <w:noProof/>
-            <w:webHidden/>
-          </w:rPr>
-          <w:fldChar w:fldCharType="begin"/>
-        </w:r>
-        <w:r>
-          <w:rPr>
-            <w:noProof/>
-            <w:webHidden/>
-          </w:rPr>
-          <w:instrText xml:space="preserve"> PAGEREF _Toc355997443 \h </w:instrText>
+          <w:instrText xml:space="preserve"> PAGEREF _Toc478341756 \h </w:instrText>
         </w:r>
         <w:r>
           <w:rPr>
@@ -3128,12 +2932,11 @@
           <w:szCs w:val="22"/>
         </w:rPr>
       </w:pPr>
-      <w:hyperlink w:anchor="_Toc355997444" w:history="1">
+      <w:hyperlink w:anchor="_Toc478341757" w:history="1">
         <w:r>
           <w:rPr>
             <w:rStyle w:val="Hyperlink"/>
             <w:noProof/>
-            <w:color w:val="auto"/>
           </w:rPr>
           <w:t>5</w:t>
         </w:r>
@@ -3152,7 +2955,6 @@
           <w:rPr>
             <w:rStyle w:val="Hyperlink"/>
             <w:noProof/>
-            <w:color w:val="auto"/>
           </w:rPr>
           <w:t>Goals</w:t>
         </w:r>
@@ -3175,7 +2977,7 @@
             <w:noProof/>
             <w:webHidden/>
           </w:rPr>
-          <w:instrText xml:space="preserve"> PAGEREF _Toc355997444 \h </w:instrText>
+          <w:instrText xml:space="preserve"> PAGEREF _Toc478341757 \h </w:instrText>
         </w:r>
         <w:r>
           <w:rPr>
@@ -3220,12 +3022,11 @@
           <w:szCs w:val="22"/>
         </w:rPr>
       </w:pPr>
-      <w:hyperlink w:anchor="_Toc355997445" w:history="1">
+      <w:hyperlink w:anchor="_Toc478341758" w:history="1">
         <w:r>
           <w:rPr>
             <w:rStyle w:val="Hyperlink"/>
             <w:noProof/>
-            <w:color w:val="auto"/>
           </w:rPr>
           <w:t>5.1</w:t>
         </w:r>
@@ -3243,7 +3044,6 @@
           <w:rPr>
             <w:rStyle w:val="Hyperlink"/>
             <w:noProof/>
-            <w:color w:val="auto"/>
           </w:rPr>
           <w:t>QA Goals of each phase</w:t>
         </w:r>
@@ -3266,7 +3066,7 @@
             <w:noProof/>
             <w:webHidden/>
           </w:rPr>
-          <w:instrText xml:space="preserve"> PAGEREF _Toc355997445 \h </w:instrText>
+          <w:instrText xml:space="preserve"> PAGEREF _Toc478341758 \h </w:instrText>
         </w:r>
         <w:r>
           <w:rPr>
@@ -3312,12 +3112,11 @@
           <w:szCs w:val="22"/>
         </w:rPr>
       </w:pPr>
-      <w:hyperlink w:anchor="_Toc355997446" w:history="1">
+      <w:hyperlink w:anchor="_Toc478341759" w:history="1">
         <w:r>
           <w:rPr>
             <w:rStyle w:val="Hyperlink"/>
             <w:noProof/>
-            <w:color w:val="auto"/>
           </w:rPr>
           <w:t>6</w:t>
         </w:r>
@@ -3336,7 +3135,6 @@
           <w:rPr>
             <w:rStyle w:val="Hyperlink"/>
             <w:noProof/>
-            <w:color w:val="auto"/>
           </w:rPr>
           <w:t>Reviews  and Audits</w:t>
         </w:r>
@@ -3359,7 +3157,7 @@
             <w:noProof/>
             <w:webHidden/>
           </w:rPr>
-          <w:instrText xml:space="preserve"> PAGEREF _Toc355997446 \h </w:instrText>
+          <w:instrText xml:space="preserve"> PAGEREF _Toc478341759 \h </w:instrText>
         </w:r>
         <w:r>
           <w:rPr>
@@ -3404,12 +3202,11 @@
           <w:szCs w:val="22"/>
         </w:rPr>
       </w:pPr>
-      <w:hyperlink w:anchor="_Toc355997447" w:history="1">
+      <w:hyperlink w:anchor="_Toc478341760" w:history="1">
         <w:r>
           <w:rPr>
             <w:rStyle w:val="Hyperlink"/>
             <w:noProof/>
-            <w:color w:val="auto"/>
           </w:rPr>
           <w:t>6.1</w:t>
         </w:r>
@@ -3427,7 +3224,6 @@
           <w:rPr>
             <w:rStyle w:val="Hyperlink"/>
             <w:noProof/>
-            <w:color w:val="auto"/>
           </w:rPr>
           <w:t>Work Product Reviews</w:t>
         </w:r>
@@ -3450,7 +3246,7 @@
             <w:noProof/>
             <w:webHidden/>
           </w:rPr>
-          <w:instrText xml:space="preserve"> PAGEREF _Toc355997447 \h </w:instrText>
+          <w:instrText xml:space="preserve"> PAGEREF _Toc478341760 \h </w:instrText>
         </w:r>
         <w:r>
           <w:rPr>
@@ -3495,12 +3291,11 @@
           <w:szCs w:val="22"/>
         </w:rPr>
       </w:pPr>
-      <w:hyperlink w:anchor="_Toc355997448" w:history="1">
+      <w:hyperlink w:anchor="_Toc478341761" w:history="1">
         <w:r>
           <w:rPr>
             <w:rStyle w:val="Hyperlink"/>
             <w:noProof/>
-            <w:color w:val="auto"/>
           </w:rPr>
           <w:t>6.2</w:t>
         </w:r>
@@ -3518,7 +3313,6 @@
           <w:rPr>
             <w:rStyle w:val="Hyperlink"/>
             <w:noProof/>
-            <w:color w:val="auto"/>
           </w:rPr>
           <w:t>Quality Assurance Progress Reviews</w:t>
         </w:r>
@@ -3541,7 +3335,7 @@
             <w:noProof/>
             <w:webHidden/>
           </w:rPr>
-          <w:instrText xml:space="preserve"> PAGEREF _Toc355997448 \h </w:instrText>
+          <w:instrText xml:space="preserve"> PAGEREF _Toc478341761 \h </w:instrText>
         </w:r>
         <w:r>
           <w:rPr>
@@ -3587,12 +3381,11 @@
           <w:szCs w:val="22"/>
         </w:rPr>
       </w:pPr>
-      <w:hyperlink w:anchor="_Toc355997449" w:history="1">
+      <w:hyperlink w:anchor="_Toc478341762" w:history="1">
         <w:r>
           <w:rPr>
             <w:rStyle w:val="Hyperlink"/>
             <w:noProof/>
-            <w:color w:val="auto"/>
           </w:rPr>
           <w:t>7</w:t>
         </w:r>
@@ -3611,7 +3404,6 @@
           <w:rPr>
             <w:rStyle w:val="Hyperlink"/>
             <w:noProof/>
-            <w:color w:val="auto"/>
           </w:rPr>
           <w:t>Tools and Techniques</w:t>
         </w:r>
@@ -3634,7 +3426,7 @@
             <w:noProof/>
             <w:webHidden/>
           </w:rPr>
-          <w:instrText xml:space="preserve"> PAGEREF _Toc355997449 \h </w:instrText>
+          <w:instrText xml:space="preserve"> PAGEREF _Toc478341762 \h </w:instrText>
         </w:r>
         <w:r>
           <w:rPr>
@@ -3679,12 +3471,11 @@
           <w:szCs w:val="22"/>
         </w:rPr>
       </w:pPr>
-      <w:hyperlink w:anchor="_Toc355997450" w:history="1">
+      <w:hyperlink w:anchor="_Toc478341763" w:history="1">
         <w:r>
           <w:rPr>
             <w:rStyle w:val="Hyperlink"/>
             <w:noProof/>
-            <w:color w:val="auto"/>
           </w:rPr>
           <w:t>7.1</w:t>
         </w:r>
@@ -3702,7 +3493,6 @@
           <w:rPr>
             <w:rStyle w:val="Hyperlink"/>
             <w:noProof/>
-            <w:color w:val="auto"/>
           </w:rPr>
           <w:t>Tools and Techniques for assuring quality of functional requirements</w:t>
         </w:r>
@@ -3725,7 +3515,7 @@
             <w:noProof/>
             <w:webHidden/>
           </w:rPr>
-          <w:instrText xml:space="preserve"> PAGEREF _Toc355997450 \h </w:instrText>
+          <w:instrText xml:space="preserve"> PAGEREF _Toc478341763 \h </w:instrText>
         </w:r>
         <w:r>
           <w:rPr>
@@ -3770,12 +3560,11 @@
           <w:szCs w:val="22"/>
         </w:rPr>
       </w:pPr>
-      <w:hyperlink w:anchor="_Toc355997451" w:history="1">
+      <w:hyperlink w:anchor="_Toc478341764" w:history="1">
         <w:r>
           <w:rPr>
             <w:rStyle w:val="Hyperlink"/>
             <w:noProof/>
-            <w:color w:val="auto"/>
           </w:rPr>
           <w:t>7.2</w:t>
         </w:r>
@@ -3793,7 +3582,6 @@
           <w:rPr>
             <w:rStyle w:val="Hyperlink"/>
             <w:noProof/>
-            <w:color w:val="auto"/>
           </w:rPr>
           <w:t>Tools and Techniques for assuring the quality attribute requirements</w:t>
         </w:r>
@@ -3816,7 +3604,7 @@
             <w:noProof/>
             <w:webHidden/>
           </w:rPr>
-          <w:instrText xml:space="preserve"> PAGEREF _Toc355997451 \h </w:instrText>
+          <w:instrText xml:space="preserve"> PAGEREF _Toc478341764 \h </w:instrText>
         </w:r>
         <w:r>
           <w:rPr>
@@ -3862,12 +3650,11 @@
           <w:szCs w:val="22"/>
         </w:rPr>
       </w:pPr>
-      <w:hyperlink w:anchor="_Toc355997452" w:history="1">
+      <w:hyperlink w:anchor="_Toc478341765" w:history="1">
         <w:r>
           <w:rPr>
             <w:rStyle w:val="Hyperlink"/>
             <w:noProof/>
-            <w:color w:val="auto"/>
           </w:rPr>
           <w:t>8</w:t>
         </w:r>
@@ -3886,7 +3673,6 @@
           <w:rPr>
             <w:rStyle w:val="Hyperlink"/>
             <w:noProof/>
-            <w:color w:val="auto"/>
           </w:rPr>
           <w:t>Testing strategy</w:t>
         </w:r>
@@ -3909,7 +3695,7 @@
             <w:noProof/>
             <w:webHidden/>
           </w:rPr>
-          <w:instrText xml:space="preserve"> PAGEREF _Toc355997452 \h </w:instrText>
+          <w:instrText xml:space="preserve"> PAGEREF _Toc478341765 \h </w:instrText>
         </w:r>
         <w:r>
           <w:rPr>
@@ -3954,12 +3740,11 @@
           <w:szCs w:val="22"/>
         </w:rPr>
       </w:pPr>
-      <w:hyperlink w:anchor="_Toc355997453" w:history="1">
+      <w:hyperlink w:anchor="_Toc478341766" w:history="1">
         <w:r>
           <w:rPr>
             <w:rStyle w:val="Hyperlink"/>
             <w:noProof/>
-            <w:color w:val="auto"/>
             <w:lang w:eastAsia="ko-KR"/>
           </w:rPr>
           <w:t>8.1</w:t>
@@ -3978,7 +3763,6 @@
           <w:rPr>
             <w:rStyle w:val="Hyperlink"/>
             <w:noProof/>
-            <w:color w:val="auto"/>
           </w:rPr>
           <w:t xml:space="preserve">Unit </w:t>
         </w:r>
@@ -3986,7 +3770,6 @@
           <w:rPr>
             <w:rStyle w:val="Hyperlink"/>
             <w:noProof/>
-            <w:color w:val="auto"/>
             <w:lang w:eastAsia="ko-KR"/>
           </w:rPr>
           <w:t>T</w:t>
@@ -3995,7 +3778,6 @@
           <w:rPr>
             <w:rStyle w:val="Hyperlink"/>
             <w:noProof/>
-            <w:color w:val="auto"/>
           </w:rPr>
           <w:t>esting</w:t>
         </w:r>
@@ -4018,7 +3800,7 @@
             <w:noProof/>
             <w:webHidden/>
           </w:rPr>
-          <w:instrText xml:space="preserve"> PAGEREF _Toc355997453 \h </w:instrText>
+          <w:instrText xml:space="preserve"> PAGEREF _Toc478341766 \h </w:instrText>
         </w:r>
         <w:r>
           <w:rPr>
@@ -4063,12 +3845,11 @@
           <w:szCs w:val="22"/>
         </w:rPr>
       </w:pPr>
-      <w:hyperlink w:anchor="_Toc355997454" w:history="1">
+      <w:hyperlink w:anchor="_Toc478341767" w:history="1">
         <w:r>
           <w:rPr>
             <w:rStyle w:val="Hyperlink"/>
             <w:noProof/>
-            <w:color w:val="auto"/>
             <w:lang w:eastAsia="ko-KR"/>
           </w:rPr>
           <w:t>8.2</w:t>
@@ -4087,7 +3868,6 @@
           <w:rPr>
             <w:rStyle w:val="Hyperlink"/>
             <w:noProof/>
-            <w:color w:val="auto"/>
           </w:rPr>
           <w:t>Integration Testing</w:t>
         </w:r>
@@ -4110,7 +3890,7 @@
             <w:noProof/>
             <w:webHidden/>
           </w:rPr>
-          <w:instrText xml:space="preserve"> PAGEREF _Toc355997454 \h </w:instrText>
+          <w:instrText xml:space="preserve"> PAGEREF _Toc478341767 \h </w:instrText>
         </w:r>
         <w:r>
           <w:rPr>
@@ -4155,12 +3935,11 @@
           <w:szCs w:val="22"/>
         </w:rPr>
       </w:pPr>
-      <w:hyperlink w:anchor="_Toc355997455" w:history="1">
+      <w:hyperlink w:anchor="_Toc478341768" w:history="1">
         <w:r>
           <w:rPr>
             <w:rStyle w:val="Hyperlink"/>
             <w:noProof/>
-            <w:color w:val="auto"/>
             <w:lang w:eastAsia="ko-KR"/>
           </w:rPr>
           <w:t>8.3</w:t>
@@ -4179,7 +3958,6 @@
           <w:rPr>
             <w:rStyle w:val="Hyperlink"/>
             <w:noProof/>
-            <w:color w:val="auto"/>
           </w:rPr>
           <w:t>Acceptance Testing</w:t>
         </w:r>
@@ -4202,7 +3980,7 @@
             <w:noProof/>
             <w:webHidden/>
           </w:rPr>
-          <w:instrText xml:space="preserve"> PAGEREF _Toc355997455 \h </w:instrText>
+          <w:instrText xml:space="preserve"> PAGEREF _Toc478341768 \h </w:instrText>
         </w:r>
         <w:r>
           <w:rPr>
@@ -4247,12 +4025,11 @@
           <w:szCs w:val="22"/>
         </w:rPr>
       </w:pPr>
-      <w:hyperlink w:anchor="_Toc355997456" w:history="1">
+      <w:hyperlink w:anchor="_Toc478341769" w:history="1">
         <w:r>
           <w:rPr>
             <w:rStyle w:val="Hyperlink"/>
             <w:noProof/>
-            <w:color w:val="auto"/>
             <w:lang w:eastAsia="ko-KR"/>
           </w:rPr>
           <w:t>8.4</w:t>
@@ -4271,7 +4048,6 @@
           <w:rPr>
             <w:rStyle w:val="Hyperlink"/>
             <w:noProof/>
-            <w:color w:val="auto"/>
             <w:lang w:eastAsia="ko-KR"/>
           </w:rPr>
           <w:t>Regression</w:t>
@@ -4280,7 +4056,6 @@
           <w:rPr>
             <w:rStyle w:val="Hyperlink"/>
             <w:noProof/>
-            <w:color w:val="auto"/>
           </w:rPr>
           <w:t xml:space="preserve"> Testing</w:t>
         </w:r>
@@ -4303,7 +4078,7 @@
             <w:noProof/>
             <w:webHidden/>
           </w:rPr>
-          <w:instrText xml:space="preserve"> PAGEREF _Toc355997456 \h </w:instrText>
+          <w:instrText xml:space="preserve"> PAGEREF _Toc478341769 \h </w:instrText>
         </w:r>
         <w:r>
           <w:rPr>
@@ -4348,12 +4123,11 @@
           <w:szCs w:val="22"/>
         </w:rPr>
       </w:pPr>
-      <w:hyperlink w:anchor="_Toc355997457" w:history="1">
+      <w:hyperlink w:anchor="_Toc478341770" w:history="1">
         <w:r>
           <w:rPr>
             <w:rStyle w:val="Hyperlink"/>
             <w:noProof/>
-            <w:color w:val="auto"/>
             <w:lang w:eastAsia="ko-KR"/>
           </w:rPr>
           <w:t>8.5</w:t>
@@ -4372,7 +4146,6 @@
           <w:rPr>
             <w:rStyle w:val="Hyperlink"/>
             <w:noProof/>
-            <w:color w:val="auto"/>
             <w:lang w:eastAsia="ko-KR"/>
           </w:rPr>
           <w:t>Test Completion Criteria</w:t>
@@ -4396,7 +4169,7 @@
             <w:noProof/>
             <w:webHidden/>
           </w:rPr>
-          <w:instrText xml:space="preserve"> PAGEREF _Toc355997457 \h </w:instrText>
+          <w:instrText xml:space="preserve"> PAGEREF _Toc478341770 \h </w:instrText>
         </w:r>
         <w:r>
           <w:rPr>
@@ -4442,12 +4215,11 @@
           <w:szCs w:val="22"/>
         </w:rPr>
       </w:pPr>
-      <w:hyperlink w:anchor="_Toc355997458" w:history="1">
+      <w:hyperlink w:anchor="_Toc478341771" w:history="1">
         <w:r>
           <w:rPr>
             <w:rStyle w:val="Hyperlink"/>
             <w:noProof/>
-            <w:color w:val="auto"/>
           </w:rPr>
           <w:t>9</w:t>
         </w:r>
@@ -4466,7 +4238,6 @@
           <w:rPr>
             <w:rStyle w:val="Hyperlink"/>
             <w:noProof/>
-            <w:color w:val="auto"/>
           </w:rPr>
           <w:t>Organization</w:t>
         </w:r>
@@ -4489,7 +4260,7 @@
             <w:noProof/>
             <w:webHidden/>
           </w:rPr>
-          <w:instrText xml:space="preserve"> PAGEREF _Toc355997458 \h </w:instrText>
+          <w:instrText xml:space="preserve"> PAGEREF _Toc478341771 \h </w:instrText>
         </w:r>
         <w:r>
           <w:rPr>
@@ -4534,12 +4305,12 @@
           <w:szCs w:val="22"/>
         </w:rPr>
       </w:pPr>
-      <w:hyperlink w:anchor="_Toc355997459" w:history="1">
+      <w:hyperlink w:anchor="_Toc478341772" w:history="1">
         <w:r>
           <w:rPr>
             <w:rStyle w:val="Hyperlink"/>
             <w:noProof/>
-            <w:color w:val="auto"/>
+            <w:kern w:val="28"/>
             <w:lang w:eastAsia="ko-KR"/>
           </w:rPr>
           <w:t>9.1</w:t>
@@ -4558,11 +4329,10 @@
           <w:rPr>
             <w:rStyle w:val="Hyperlink"/>
             <w:noProof/>
-            <w:color w:val="auto"/>
             <w:kern w:val="28"/>
             <w:lang w:eastAsia="ko-KR"/>
           </w:rPr>
-          <w:t>Available resources that team intends to devote</w:t>
+          <w:t>Managing of the Quality Of artifacts</w:t>
         </w:r>
         <w:r>
           <w:rPr>
@@ -4583,7 +4353,13 @@
             <w:noProof/>
             <w:webHidden/>
           </w:rPr>
-          <w:instrText xml:space="preserve"> PAGEREF _Toc355997459 \h </w:instrText>
+          <w:instrText xml:space="preserve"> PAGEREF _Toc478341772 \h </w:instrText>
+        </w:r>
+        <w:r>
+          <w:rPr>
+            <w:noProof/>
+            <w:webHidden/>
+          </w:rPr>
         </w:r>
         <w:r>
           <w:rPr>
@@ -4594,12 +4370,10 @@
         </w:r>
         <w:r>
           <w:rPr>
-            <w:b/>
-            <w:bCs/>
-            <w:noProof/>
-            <w:webHidden/>
-          </w:rPr>
-          <w:t>Error! Bookmark not defined.</w:t>
+            <w:noProof/>
+            <w:webHidden/>
+          </w:rPr>
+          <w:t>2</w:t>
         </w:r>
         <w:r>
           <w:rPr>
@@ -4624,12 +4398,11 @@
           <w:szCs w:val="22"/>
         </w:rPr>
       </w:pPr>
-      <w:hyperlink w:anchor="_Toc355997460" w:history="1">
+      <w:hyperlink w:anchor="_Toc478341773" w:history="1">
         <w:r>
           <w:rPr>
             <w:rStyle w:val="Hyperlink"/>
             <w:noProof/>
-            <w:color w:val="auto"/>
             <w:kern w:val="28"/>
             <w:lang w:eastAsia="ko-KR"/>
           </w:rPr>
@@ -4649,11 +4422,10 @@
           <w:rPr>
             <w:rStyle w:val="Hyperlink"/>
             <w:noProof/>
-            <w:color w:val="auto"/>
             <w:kern w:val="28"/>
             <w:lang w:eastAsia="ko-KR"/>
           </w:rPr>
-          <w:t>Quality assurance team</w:t>
+          <w:t>Process for Prioritizing Quality Assurance Techniques</w:t>
         </w:r>
         <w:r>
           <w:rPr>
@@ -4674,7 +4446,13 @@
             <w:noProof/>
             <w:webHidden/>
           </w:rPr>
-          <w:instrText xml:space="preserve"> PAGEREF _Toc355997460 \h </w:instrText>
+          <w:instrText xml:space="preserve"> PAGEREF _Toc478341773 \h </w:instrText>
+        </w:r>
+        <w:r>
+          <w:rPr>
+            <w:noProof/>
+            <w:webHidden/>
+          </w:rPr>
         </w:r>
         <w:r>
           <w:rPr>
@@ -4685,12 +4463,10 @@
         </w:r>
         <w:r>
           <w:rPr>
-            <w:b/>
-            <w:bCs/>
-            <w:noProof/>
-            <w:webHidden/>
-          </w:rPr>
-          <w:t>Error! Bookmark not defined.</w:t>
+            <w:noProof/>
+            <w:webHidden/>
+          </w:rPr>
+          <w:t>2</w:t>
         </w:r>
         <w:r>
           <w:rPr>
@@ -4715,12 +4491,11 @@
           <w:szCs w:val="22"/>
         </w:rPr>
       </w:pPr>
-      <w:hyperlink w:anchor="_Toc355997461" w:history="1">
+      <w:hyperlink w:anchor="_Toc478341774" w:history="1">
         <w:r>
           <w:rPr>
             <w:rStyle w:val="Hyperlink"/>
             <w:noProof/>
-            <w:color w:val="auto"/>
             <w:kern w:val="28"/>
             <w:lang w:eastAsia="ko-KR"/>
           </w:rPr>
@@ -4740,11 +4515,10 @@
           <w:rPr>
             <w:rStyle w:val="Hyperlink"/>
             <w:noProof/>
-            <w:color w:val="auto"/>
             <w:kern w:val="28"/>
             <w:lang w:eastAsia="ko-KR"/>
           </w:rPr>
-          <w:t>Managing of the Quality Of artifacts</w:t>
+          <w:t>QA strategy break down into tasks</w:t>
         </w:r>
         <w:r>
           <w:rPr>
@@ -4765,7 +4539,7 @@
             <w:noProof/>
             <w:webHidden/>
           </w:rPr>
-          <w:instrText xml:space="preserve"> PAGEREF _Toc355997461 \h </w:instrText>
+          <w:instrText xml:space="preserve"> PAGEREF _Toc478341774 \h </w:instrText>
         </w:r>
         <w:r>
           <w:rPr>
@@ -4810,12 +4584,11 @@
           <w:szCs w:val="22"/>
         </w:rPr>
       </w:pPr>
-      <w:hyperlink w:anchor="_Toc355997462" w:history="1">
+      <w:hyperlink w:anchor="_Toc478341775" w:history="1">
         <w:r>
           <w:rPr>
             <w:rStyle w:val="Hyperlink"/>
             <w:noProof/>
-            <w:color w:val="auto"/>
             <w:kern w:val="28"/>
             <w:lang w:eastAsia="ko-KR"/>
           </w:rPr>
@@ -4835,11 +4608,10 @@
           <w:rPr>
             <w:rStyle w:val="Hyperlink"/>
             <w:noProof/>
-            <w:color w:val="auto"/>
             <w:kern w:val="28"/>
             <w:lang w:eastAsia="ko-KR"/>
           </w:rPr>
-          <w:t>Process for Prioritizing Quality Assurance Techniques</w:t>
+          <w:t>Quality Assurance Process Measures</w:t>
         </w:r>
         <w:r>
           <w:rPr>
@@ -4860,197 +4632,7 @@
             <w:noProof/>
             <w:webHidden/>
           </w:rPr>
-          <w:instrText xml:space="preserve"> PAGEREF _Toc355997462 \h </w:instrText>
-        </w:r>
-        <w:r>
-          <w:rPr>
-            <w:noProof/>
-            <w:webHidden/>
-          </w:rPr>
-        </w:r>
-        <w:r>
-          <w:rPr>
-            <w:noProof/>
-            <w:webHidden/>
-          </w:rPr>
-          <w:fldChar w:fldCharType="separate"/>
-        </w:r>
-        <w:r>
-          <w:rPr>
-            <w:noProof/>
-            <w:webHidden/>
-          </w:rPr>
-          <w:t>2</w:t>
-        </w:r>
-        <w:r>
-          <w:rPr>
-            <w:noProof/>
-            <w:webHidden/>
-          </w:rPr>
-          <w:fldChar w:fldCharType="end"/>
-        </w:r>
-      </w:hyperlink>
-    </w:p>
-    <w:p>
-      <w:pPr>
-        <w:pStyle w:val="TOC2"/>
-        <w:tabs>
-          <w:tab w:val="left" w:pos="480"/>
-        </w:tabs>
-        <w:rPr>
-          <w:rFonts w:asciiTheme="minorHAnsi" w:eastAsiaTheme="minorEastAsia" w:hAnsiTheme="minorHAnsi" w:cstheme="minorBidi"/>
-          <w:smallCaps w:val="0"/>
-          <w:noProof/>
-          <w:sz w:val="22"/>
-          <w:szCs w:val="22"/>
-        </w:rPr>
-      </w:pPr>
-      <w:hyperlink w:anchor="_Toc355997463" w:history="1">
-        <w:r>
-          <w:rPr>
-            <w:rStyle w:val="Hyperlink"/>
-            <w:noProof/>
-            <w:color w:val="auto"/>
-            <w:kern w:val="28"/>
-            <w:lang w:eastAsia="ko-KR"/>
-          </w:rPr>
-          <w:t>9.5</w:t>
-        </w:r>
-        <w:r>
-          <w:rPr>
-            <w:rFonts w:asciiTheme="minorHAnsi" w:eastAsiaTheme="minorEastAsia" w:hAnsiTheme="minorHAnsi" w:cstheme="minorBidi"/>
-            <w:smallCaps w:val="0"/>
-            <w:noProof/>
-            <w:sz w:val="22"/>
-            <w:szCs w:val="22"/>
-          </w:rPr>
-          <w:tab/>
-        </w:r>
-        <w:r>
-          <w:rPr>
-            <w:rStyle w:val="Hyperlink"/>
-            <w:noProof/>
-            <w:color w:val="auto"/>
-            <w:kern w:val="28"/>
-            <w:lang w:eastAsia="ko-KR"/>
-          </w:rPr>
-          <w:t>QA strategy break down into tasks</w:t>
-        </w:r>
-        <w:r>
-          <w:rPr>
-            <w:noProof/>
-            <w:webHidden/>
-          </w:rPr>
-          <w:tab/>
-        </w:r>
-        <w:r>
-          <w:rPr>
-            <w:noProof/>
-            <w:webHidden/>
-          </w:rPr>
-          <w:fldChar w:fldCharType="begin"/>
-        </w:r>
-        <w:r>
-          <w:rPr>
-            <w:noProof/>
-            <w:webHidden/>
-          </w:rPr>
-          <w:instrText xml:space="preserve"> PAGEREF _Toc355997463 \h </w:instrText>
-        </w:r>
-        <w:r>
-          <w:rPr>
-            <w:noProof/>
-            <w:webHidden/>
-          </w:rPr>
-        </w:r>
-        <w:r>
-          <w:rPr>
-            <w:noProof/>
-            <w:webHidden/>
-          </w:rPr>
-          <w:fldChar w:fldCharType="separate"/>
-        </w:r>
-        <w:r>
-          <w:rPr>
-            <w:noProof/>
-            <w:webHidden/>
-          </w:rPr>
-          <w:t>2</w:t>
-        </w:r>
-        <w:r>
-          <w:rPr>
-            <w:noProof/>
-            <w:webHidden/>
-          </w:rPr>
-          <w:fldChar w:fldCharType="end"/>
-        </w:r>
-      </w:hyperlink>
-    </w:p>
-    <w:p>
-      <w:pPr>
-        <w:pStyle w:val="TOC2"/>
-        <w:tabs>
-          <w:tab w:val="left" w:pos="480"/>
-        </w:tabs>
-        <w:rPr>
-          <w:rFonts w:asciiTheme="minorHAnsi" w:eastAsiaTheme="minorEastAsia" w:hAnsiTheme="minorHAnsi" w:cstheme="minorBidi"/>
-          <w:smallCaps w:val="0"/>
-          <w:noProof/>
-          <w:sz w:val="22"/>
-          <w:szCs w:val="22"/>
-        </w:rPr>
-      </w:pPr>
-      <w:hyperlink w:anchor="_Toc355997464" w:history="1">
-        <w:r>
-          <w:rPr>
-            <w:rStyle w:val="Hyperlink"/>
-            <w:noProof/>
-            <w:color w:val="auto"/>
-            <w:kern w:val="28"/>
-            <w:lang w:eastAsia="ko-KR"/>
-          </w:rPr>
-          <w:t>9.6</w:t>
-        </w:r>
-        <w:r>
-          <w:rPr>
-            <w:rFonts w:asciiTheme="minorHAnsi" w:eastAsiaTheme="minorEastAsia" w:hAnsiTheme="minorHAnsi" w:cstheme="minorBidi"/>
-            <w:smallCaps w:val="0"/>
-            <w:noProof/>
-            <w:sz w:val="22"/>
-            <w:szCs w:val="22"/>
-          </w:rPr>
-          <w:tab/>
-        </w:r>
-        <w:r>
-          <w:rPr>
-            <w:rStyle w:val="Hyperlink"/>
-            <w:noProof/>
-            <w:color w:val="auto"/>
-            <w:kern w:val="28"/>
-            <w:lang w:eastAsia="ko-KR"/>
-          </w:rPr>
-          <w:t>Quality Assurance Process Measures</w:t>
-        </w:r>
-        <w:r>
-          <w:rPr>
-            <w:noProof/>
-            <w:webHidden/>
-          </w:rPr>
-          <w:tab/>
-        </w:r>
-        <w:r>
-          <w:rPr>
-            <w:noProof/>
-            <w:webHidden/>
-          </w:rPr>
-          <w:fldChar w:fldCharType="begin"/>
-        </w:r>
-        <w:r>
-          <w:rPr>
-            <w:noProof/>
-            <w:webHidden/>
-          </w:rPr>
-          <w:instrText xml:space="preserve"> PAGEREF _Toc355997464 \h </w:instrText>
+          <w:instrText xml:space="preserve"> PAGEREF _Toc478341775 \h </w:instrText>
         </w:r>
         <w:r>
           <w:rPr>
@@ -5096,12 +4678,11 @@
           <w:szCs w:val="22"/>
         </w:rPr>
       </w:pPr>
-      <w:hyperlink w:anchor="_Toc355997465" w:history="1">
+      <w:hyperlink w:anchor="_Toc478341776" w:history="1">
         <w:r>
           <w:rPr>
             <w:rStyle w:val="Hyperlink"/>
             <w:noProof/>
-            <w:color w:val="auto"/>
           </w:rPr>
           <w:t>10</w:t>
         </w:r>
@@ -5120,7 +4701,6 @@
           <w:rPr>
             <w:rStyle w:val="Hyperlink"/>
             <w:noProof/>
-            <w:color w:val="auto"/>
           </w:rPr>
           <w:t>Glossary</w:t>
         </w:r>
@@ -5143,7 +4723,7 @@
             <w:noProof/>
             <w:webHidden/>
           </w:rPr>
-          <w:instrText xml:space="preserve"> PAGEREF _Toc355997465 \h </w:instrText>
+          <w:instrText xml:space="preserve"> PAGEREF _Toc478341776 \h </w:instrText>
         </w:r>
         <w:r>
           <w:rPr>
@@ -5188,12 +4768,11 @@
           <w:szCs w:val="22"/>
         </w:rPr>
       </w:pPr>
-      <w:hyperlink w:anchor="_Toc355997466" w:history="1">
+      <w:hyperlink w:anchor="_Toc478341777" w:history="1">
         <w:r>
           <w:rPr>
             <w:rStyle w:val="Hyperlink"/>
             <w:noProof/>
-            <w:color w:val="auto"/>
             <w:kern w:val="28"/>
             <w:lang w:eastAsia="ko-KR"/>
           </w:rPr>
@@ -5213,7 +4792,6 @@
           <w:rPr>
             <w:rStyle w:val="Hyperlink"/>
             <w:noProof/>
-            <w:color w:val="auto"/>
             <w:kern w:val="28"/>
             <w:lang w:eastAsia="ko-KR"/>
           </w:rPr>
@@ -5223,7 +4801,6 @@
           <w:rPr>
             <w:rStyle w:val="Hyperlink"/>
             <w:noProof/>
-            <w:color w:val="auto"/>
             <w:kern w:val="28"/>
           </w:rPr>
           <w:t>efinition</w:t>
@@ -5247,7 +4824,7 @@
             <w:noProof/>
             <w:webHidden/>
           </w:rPr>
-          <w:instrText xml:space="preserve"> PAGEREF _Toc355997466 \h </w:instrText>
+          <w:instrText xml:space="preserve"> PAGEREF _Toc478341777 \h </w:instrText>
         </w:r>
         <w:r>
           <w:rPr>
@@ -5292,12 +4869,11 @@
           <w:szCs w:val="22"/>
         </w:rPr>
       </w:pPr>
-      <w:hyperlink w:anchor="_Toc355997467" w:history="1">
+      <w:hyperlink w:anchor="_Toc478341778" w:history="1">
         <w:r>
           <w:rPr>
             <w:rStyle w:val="Hyperlink"/>
             <w:noProof/>
-            <w:color w:val="auto"/>
             <w:lang w:eastAsia="ko-KR"/>
           </w:rPr>
           <w:t>10.2</w:t>
@@ -5316,7 +4892,6 @@
           <w:rPr>
             <w:rStyle w:val="Hyperlink"/>
             <w:noProof/>
-            <w:color w:val="auto"/>
           </w:rPr>
           <w:t>Acronyms</w:t>
         </w:r>
@@ -5339,7 +4914,7 @@
             <w:noProof/>
             <w:webHidden/>
           </w:rPr>
-          <w:instrText xml:space="preserve"> PAGEREF _Toc355997467 \h </w:instrText>
+          <w:instrText xml:space="preserve"> PAGEREF _Toc478341778 \h </w:instrText>
         </w:r>
         <w:r>
           <w:rPr>
@@ -5388,7 +4963,7 @@
         <w:jc w:val="both"/>
       </w:pPr>
       <w:bookmarkStart w:id="4" w:name="_Toc134514981"/>
-      <w:bookmarkStart w:id="5" w:name="_Toc355997431"/>
+      <w:bookmarkStart w:id="5" w:name="_Toc478341745"/>
       <w:r>
         <w:lastRenderedPageBreak/>
         <w:t>Introduction</w:t>
@@ -5618,8 +5193,6 @@
         </w:rPr>
         <w:t xml:space="preserve">updates data if there </w:t>
       </w:r>
-      <w:bookmarkStart w:id="8" w:name="_GoBack"/>
-      <w:bookmarkEnd w:id="8"/>
       <w:r>
         <w:rPr>
           <w:bCs/>
@@ -5686,7 +5259,7 @@
           <w:i w:val="0"/>
         </w:rPr>
       </w:pPr>
-      <w:bookmarkStart w:id="9" w:name="_Toc134405221"/>
+      <w:bookmarkStart w:id="8" w:name="_Toc134405221"/>
       <w:r>
         <w:rPr>
           <w:b/>
@@ -5695,7 +5268,7 @@
         </w:rPr>
         <w:t>Architectural Objectives</w:t>
       </w:r>
-      <w:bookmarkEnd w:id="9"/>
+      <w:bookmarkEnd w:id="8"/>
     </w:p>
     <w:p>
       <w:pPr>
@@ -5727,7 +5300,7 @@
           <w:i w:val="0"/>
         </w:rPr>
       </w:pPr>
-      <w:bookmarkStart w:id="10" w:name="_Toc134405223"/>
+      <w:bookmarkStart w:id="9" w:name="_Toc134405223"/>
       <w:r>
         <w:rPr>
           <w:b/>
@@ -5736,7 +5309,7 @@
         </w:rPr>
         <w:t>Technical Constraints</w:t>
       </w:r>
-      <w:bookmarkEnd w:id="10"/>
+      <w:bookmarkEnd w:id="9"/>
     </w:p>
     <w:p>
       <w:pPr>
@@ -5772,7 +5345,7 @@
           <w:i w:val="0"/>
         </w:rPr>
       </w:pPr>
-      <w:bookmarkStart w:id="11" w:name="_Toc134405224"/>
+      <w:bookmarkStart w:id="10" w:name="_Toc134405224"/>
       <w:r>
         <w:rPr>
           <w:b/>
@@ -5789,7 +5362,7 @@
         </w:rPr>
         <w:t>Constraints</w:t>
       </w:r>
-      <w:bookmarkEnd w:id="11"/>
+      <w:bookmarkEnd w:id="10"/>
     </w:p>
     <w:p>
       <w:pPr>
@@ -5894,7 +5467,7 @@
           <w:iCs/>
         </w:rPr>
       </w:pPr>
-      <w:bookmarkStart w:id="12" w:name="_Toc134405225"/>
+      <w:bookmarkStart w:id="11" w:name="_Toc134405225"/>
       <w:r>
         <w:rPr>
           <w:b/>
@@ -5905,7 +5478,7 @@
         <w:lastRenderedPageBreak/>
         <w:t>Requirements</w:t>
       </w:r>
-      <w:bookmarkEnd w:id="12"/>
+      <w:bookmarkEnd w:id="11"/>
     </w:p>
     <w:p>
       <w:pPr>
@@ -5915,7 +5488,6 @@
           <w:i w:val="0"/>
         </w:rPr>
       </w:pPr>
-      <w:bookmarkStart w:id="13" w:name="_Toc355997432"/>
       <w:r>
         <w:rPr>
           <w:i w:val="0"/>
@@ -5928,10 +5500,11 @@
         <w:pStyle w:val="Heading1"/>
         <w:ind w:right="-18"/>
       </w:pPr>
+      <w:bookmarkStart w:id="12" w:name="_Toc478341746"/>
       <w:r>
         <w:t>Referenced Documents</w:t>
       </w:r>
-      <w:bookmarkEnd w:id="13"/>
+      <w:bookmarkEnd w:id="12"/>
     </w:p>
     <w:p/>
     <w:p>
@@ -5963,16 +5536,16 @@
         <w:ind w:right="-18"/>
         <w:jc w:val="both"/>
       </w:pPr>
-      <w:bookmarkStart w:id="14" w:name="_Toc134514982"/>
-      <w:bookmarkStart w:id="15" w:name="_Toc355997433"/>
+      <w:bookmarkStart w:id="13" w:name="_Toc134514982"/>
+      <w:bookmarkStart w:id="14" w:name="_Toc478341747"/>
       <w:r>
         <w:t xml:space="preserve">Quality Assurance </w:t>
       </w:r>
+      <w:bookmarkEnd w:id="13"/>
+      <w:r>
+        <w:t>STRATEGY</w:t>
+      </w:r>
       <w:bookmarkEnd w:id="14"/>
-      <w:r>
-        <w:t>STRATEGY</w:t>
-      </w:r>
-      <w:bookmarkEnd w:id="15"/>
       <w:r>
         <w:t xml:space="preserve"> </w:t>
       </w:r>
@@ -6226,34 +5799,34 @@
       <w:r>
         <w:t xml:space="preserve"> </w:t>
       </w:r>
-      <w:bookmarkStart w:id="16" w:name="_Toc134514983"/>
-      <w:bookmarkStart w:id="17" w:name="_Toc355997434"/>
+      <w:bookmarkStart w:id="15" w:name="_Toc134514983"/>
+      <w:bookmarkStart w:id="16" w:name="_Toc478341748"/>
       <w:r>
         <w:t>Document</w:t>
       </w:r>
       <w:r>
         <w:t>ation</w:t>
       </w:r>
+      <w:bookmarkEnd w:id="15"/>
       <w:bookmarkEnd w:id="16"/>
+    </w:p>
+    <w:p/>
+    <w:p>
+      <w:pPr>
+        <w:pStyle w:val="Heading2"/>
+        <w:tabs>
+          <w:tab w:val="left" w:pos="9923"/>
+        </w:tabs>
+        <w:ind w:right="49"/>
+        <w:jc w:val="both"/>
+      </w:pPr>
+      <w:bookmarkStart w:id="17" w:name="_Toc89786260"/>
+      <w:bookmarkStart w:id="18" w:name="_Toc478341749"/>
+      <w:r>
+        <w:t>Purpose</w:t>
+      </w:r>
       <w:bookmarkEnd w:id="17"/>
-    </w:p>
-    <w:p/>
-    <w:p>
-      <w:pPr>
-        <w:pStyle w:val="Heading2"/>
-        <w:tabs>
-          <w:tab w:val="left" w:pos="9923"/>
-        </w:tabs>
-        <w:ind w:right="49"/>
-        <w:jc w:val="both"/>
-      </w:pPr>
-      <w:bookmarkStart w:id="18" w:name="_Toc89786260"/>
-      <w:bookmarkStart w:id="19" w:name="_Toc355997435"/>
-      <w:r>
-        <w:t>Purpose</w:t>
-      </w:r>
       <w:bookmarkEnd w:id="18"/>
-      <w:bookmarkEnd w:id="19"/>
     </w:p>
     <w:p>
       <w:pPr>
@@ -6350,13 +5923,13 @@
       <w:pPr>
         <w:pStyle w:val="Heading2"/>
       </w:pPr>
-      <w:bookmarkStart w:id="20" w:name="_Toc89786261"/>
-      <w:bookmarkStart w:id="21" w:name="_Toc355997436"/>
+      <w:bookmarkStart w:id="19" w:name="_Toc89786261"/>
+      <w:bookmarkStart w:id="20" w:name="_Toc478341750"/>
       <w:r>
         <w:t>Minimum documentation requirements</w:t>
       </w:r>
+      <w:bookmarkEnd w:id="19"/>
       <w:bookmarkEnd w:id="20"/>
-      <w:bookmarkEnd w:id="21"/>
     </w:p>
     <w:p>
       <w:pPr>
@@ -6400,11 +5973,11 @@
       <w:pPr>
         <w:pStyle w:val="Heading3"/>
       </w:pPr>
-      <w:bookmarkStart w:id="22" w:name="_Toc355997437"/>
+      <w:bookmarkStart w:id="21" w:name="_Toc478341751"/>
       <w:r>
         <w:t>Concept of Operations (ConOps)</w:t>
       </w:r>
-      <w:bookmarkEnd w:id="22"/>
+      <w:bookmarkEnd w:id="21"/>
     </w:p>
     <w:p>
       <w:pPr>
@@ -6606,77 +6179,77 @@
       <w:pPr>
         <w:pStyle w:val="Heading3"/>
       </w:pPr>
-      <w:bookmarkStart w:id="23" w:name="_Toc355997438"/>
+      <w:bookmarkStart w:id="22" w:name="_Toc478341752"/>
       <w:r>
         <w:t>Software Requirements Document (SRS)</w:t>
       </w:r>
+      <w:bookmarkEnd w:id="22"/>
+      <w:r>
+        <w:t xml:space="preserve"> </w:t>
+      </w:r>
+    </w:p>
+    <w:p>
+      <w:pPr>
+        <w:jc w:val="both"/>
+      </w:pPr>
+      <w:r>
+        <w:t>The SRS defines all the functional requirements, quality attributes requirements and constraints on the NMS project. SRS should check the adequacy and completeness of this documentation.</w:t>
+      </w:r>
+    </w:p>
+    <w:p>
+      <w:pPr>
+        <w:jc w:val="both"/>
+        <w:rPr>
+          <w:b/>
+        </w:rPr>
+      </w:pPr>
+    </w:p>
+    <w:p>
+      <w:pPr>
+        <w:pStyle w:val="Heading3"/>
+      </w:pPr>
+      <w:bookmarkStart w:id="23" w:name="_Toc478341753"/>
+      <w:r>
+        <w:t>Software Test Reports</w:t>
+      </w:r>
       <w:bookmarkEnd w:id="23"/>
-      <w:r>
-        <w:t xml:space="preserve"> </w:t>
-      </w:r>
-    </w:p>
-    <w:p>
-      <w:pPr>
-        <w:jc w:val="both"/>
-      </w:pPr>
-      <w:r>
-        <w:t>The SRS defines all the functional requirements, quality attributes requirements and constraints on the NMS project. SRS should check the adequacy and completeness of this documentation.</w:t>
-      </w:r>
-    </w:p>
-    <w:p>
-      <w:pPr>
-        <w:jc w:val="both"/>
-        <w:rPr>
-          <w:b/>
-        </w:rPr>
+    </w:p>
+    <w:p>
+      <w:r>
+        <w:t xml:space="preserve">Software Test Reports are used to communicate the results of the executed </w:t>
+      </w:r>
+      <w:r>
+        <w:t>test plans.  This being the case, a particular report should contain all test information that pertains to the current system aspect being tested.  The completeness of reports will be verified in walkthrough sessions.</w:t>
+      </w:r>
+    </w:p>
+    <w:p>
+      <w:pPr>
+        <w:jc w:val="both"/>
       </w:pPr>
     </w:p>
     <w:p>
       <w:pPr>
         <w:pStyle w:val="Heading3"/>
       </w:pPr>
-      <w:bookmarkStart w:id="24" w:name="_Toc355997440"/>
-      <w:r>
-        <w:t>Software Test Reports</w:t>
+      <w:bookmarkStart w:id="24" w:name="_Toc89786263"/>
+      <w:bookmarkStart w:id="25" w:name="_Toc478341754"/>
+      <w:r>
+        <w:t xml:space="preserve">Software </w:t>
+      </w:r>
+      <w:r>
+        <w:rPr>
+          <w:lang w:eastAsia="ko-KR"/>
+        </w:rPr>
+        <w:t xml:space="preserve">Architecture </w:t>
       </w:r>
       <w:bookmarkEnd w:id="24"/>
-    </w:p>
-    <w:p>
-      <w:r>
-        <w:t xml:space="preserve">Software Test Reports are used to communicate the results of the executed </w:t>
-      </w:r>
-      <w:r>
-        <w:t>test plans.  This being the case, a particular report should contain all test information that pertains to the current system aspect being tested.  The completeness of reports will be verified in walkthrough sessions.</w:t>
-      </w:r>
-    </w:p>
-    <w:p>
-      <w:pPr>
-        <w:jc w:val="both"/>
-      </w:pPr>
-    </w:p>
-    <w:p>
-      <w:pPr>
-        <w:pStyle w:val="Heading3"/>
-      </w:pPr>
-      <w:bookmarkStart w:id="25" w:name="_Toc89786263"/>
-      <w:bookmarkStart w:id="26" w:name="_Toc355997441"/>
-      <w:r>
-        <w:t xml:space="preserve">Software </w:t>
-      </w:r>
-      <w:r>
-        <w:rPr>
-          <w:lang w:eastAsia="ko-KR"/>
-        </w:rPr>
-        <w:t xml:space="preserve">Architecture </w:t>
+      <w:r>
+        <w:rPr>
+          <w:lang w:eastAsia="ko-KR"/>
+        </w:rPr>
+        <w:t>and Design</w:t>
       </w:r>
       <w:bookmarkEnd w:id="25"/>
-      <w:r>
-        <w:rPr>
-          <w:lang w:eastAsia="ko-KR"/>
-        </w:rPr>
-        <w:t>and Design</w:t>
-      </w:r>
-      <w:bookmarkEnd w:id="26"/>
     </w:p>
     <w:p>
       <w:pPr>
@@ -6741,19 +6314,19 @@
           <w:lang w:eastAsia="ko-KR"/>
         </w:rPr>
       </w:pPr>
-      <w:bookmarkStart w:id="27" w:name="_Toc89786266"/>
-      <w:bookmarkStart w:id="28" w:name="_Toc134514986"/>
-      <w:bookmarkStart w:id="29" w:name="_Toc355997442"/>
-      <w:bookmarkStart w:id="30" w:name="_Toc89786269"/>
+      <w:bookmarkStart w:id="26" w:name="_Toc89786266"/>
+      <w:bookmarkStart w:id="27" w:name="_Toc134514986"/>
+      <w:bookmarkStart w:id="28" w:name="_Toc478341755"/>
+      <w:bookmarkStart w:id="29" w:name="_Toc89786269"/>
       <w:r>
         <w:lastRenderedPageBreak/>
         <w:t>User Documentation</w:t>
       </w:r>
+      <w:bookmarkEnd w:id="26"/>
       <w:bookmarkEnd w:id="27"/>
       <w:bookmarkEnd w:id="28"/>
-      <w:bookmarkEnd w:id="29"/>
-    </w:p>
-    <w:bookmarkEnd w:id="30"/>
+    </w:p>
+    <w:bookmarkEnd w:id="29"/>
     <w:p>
       <w:pPr>
         <w:tabs>
@@ -6783,11 +6356,11 @@
       <w:pPr>
         <w:pStyle w:val="Heading3"/>
       </w:pPr>
-      <w:bookmarkStart w:id="31" w:name="_Toc355997443"/>
+      <w:bookmarkStart w:id="30" w:name="_Toc478341756"/>
       <w:r>
         <w:t>Other Documents</w:t>
       </w:r>
-      <w:bookmarkEnd w:id="31"/>
+      <w:bookmarkEnd w:id="30"/>
     </w:p>
     <w:p>
       <w:pPr>
@@ -6867,36 +6440,36 @@
         <w:ind w:right="49"/>
         <w:jc w:val="both"/>
       </w:pPr>
-      <w:bookmarkStart w:id="32" w:name="_Toc355997444"/>
+      <w:bookmarkStart w:id="31" w:name="_Toc478341757"/>
       <w:r>
         <w:t>Goals</w:t>
       </w:r>
+      <w:bookmarkEnd w:id="31"/>
+      <w:r>
+        <w:t xml:space="preserve"> </w:t>
+      </w:r>
+    </w:p>
+    <w:p>
+      <w:pPr>
+        <w:pStyle w:val="Heading2"/>
+      </w:pPr>
+      <w:bookmarkStart w:id="32" w:name="_Toc478341758"/>
+      <w:r>
+        <w:rPr>
+          <w:rFonts w:hint="eastAsia"/>
+        </w:rPr>
+        <w:t xml:space="preserve">QA </w:t>
+      </w:r>
+      <w:r>
+        <w:t>Goals of</w:t>
+      </w:r>
+      <w:r>
+        <w:rPr>
+          <w:rFonts w:hint="eastAsia"/>
+        </w:rPr>
+        <w:t xml:space="preserve"> each phase</w:t>
+      </w:r>
       <w:bookmarkEnd w:id="32"/>
-      <w:r>
-        <w:t xml:space="preserve"> </w:t>
-      </w:r>
-    </w:p>
-    <w:p>
-      <w:pPr>
-        <w:pStyle w:val="Heading2"/>
-      </w:pPr>
-      <w:bookmarkStart w:id="33" w:name="_Toc355997445"/>
-      <w:r>
-        <w:rPr>
-          <w:rFonts w:hint="eastAsia"/>
-        </w:rPr>
-        <w:t xml:space="preserve">QA </w:t>
-      </w:r>
-      <w:r>
-        <w:t>Goals of</w:t>
-      </w:r>
-      <w:r>
-        <w:rPr>
-          <w:rFonts w:hint="eastAsia"/>
-        </w:rPr>
-        <w:t xml:space="preserve"> each phase</w:t>
-      </w:r>
-      <w:bookmarkEnd w:id="33"/>
       <w:r>
         <w:t xml:space="preserve"> </w:t>
       </w:r>
@@ -7298,8 +6871,8 @@
         <w:ind w:right="49"/>
         <w:jc w:val="both"/>
       </w:pPr>
-      <w:bookmarkStart w:id="34" w:name="_Toc134514992"/>
-      <w:bookmarkStart w:id="35" w:name="_Toc355997446"/>
+      <w:bookmarkStart w:id="33" w:name="_Toc134514992"/>
+      <w:bookmarkStart w:id="34" w:name="_Toc478341759"/>
       <w:r>
         <w:t xml:space="preserve">Reviews </w:t>
       </w:r>
@@ -7309,23 +6882,23 @@
       <w:r>
         <w:t>and Audits</w:t>
       </w:r>
+      <w:bookmarkEnd w:id="33"/>
       <w:bookmarkEnd w:id="34"/>
+      <w:r>
+        <w:t xml:space="preserve"> </w:t>
+      </w:r>
+    </w:p>
+    <w:p>
+      <w:pPr>
+        <w:pStyle w:val="Heading2"/>
+      </w:pPr>
+      <w:bookmarkStart w:id="35" w:name="_Toc134514993"/>
+      <w:bookmarkStart w:id="36" w:name="_Toc478341760"/>
+      <w:r>
+        <w:t>Work Product Reviews</w:t>
+      </w:r>
       <w:bookmarkEnd w:id="35"/>
-      <w:r>
-        <w:t xml:space="preserve"> </w:t>
-      </w:r>
-    </w:p>
-    <w:p>
-      <w:pPr>
-        <w:pStyle w:val="Heading2"/>
-      </w:pPr>
-      <w:bookmarkStart w:id="36" w:name="_Toc134514993"/>
-      <w:bookmarkStart w:id="37" w:name="_Toc355997447"/>
-      <w:r>
-        <w:t>Work Product Reviews</w:t>
-      </w:r>
       <w:bookmarkEnd w:id="36"/>
-      <w:bookmarkEnd w:id="37"/>
       <w:r>
         <w:t xml:space="preserve"> </w:t>
       </w:r>
@@ -7826,7 +7399,7 @@
           <w:szCs w:val="24"/>
         </w:rPr>
       </w:pPr>
-      <w:bookmarkStart w:id="38" w:name="5.8.2.3"/>
+      <w:bookmarkStart w:id="37" w:name="5.8.2.3"/>
       <w:r>
         <w:rPr>
           <w:rFonts w:ascii="Times New Roman" w:hAnsi="Times New Roman"/>
@@ -7836,7 +7409,7 @@
         </w:rPr>
         <w:t>Baseline Quality Reviews</w:t>
       </w:r>
-      <w:bookmarkEnd w:id="38"/>
+      <w:bookmarkEnd w:id="37"/>
     </w:p>
     <w:p>
       <w:pPr>
@@ -8820,13 +8393,13 @@
       <w:pPr>
         <w:pStyle w:val="Heading2"/>
       </w:pPr>
-      <w:bookmarkStart w:id="39" w:name="_Toc134514994"/>
-      <w:bookmarkStart w:id="40" w:name="_Toc355997448"/>
+      <w:bookmarkStart w:id="38" w:name="_Toc134514994"/>
+      <w:bookmarkStart w:id="39" w:name="_Toc478341761"/>
       <w:r>
         <w:t>Quality Assurance Progress Reviews</w:t>
       </w:r>
+      <w:bookmarkEnd w:id="38"/>
       <w:bookmarkEnd w:id="39"/>
-      <w:bookmarkEnd w:id="40"/>
       <w:r>
         <w:t xml:space="preserve"> </w:t>
       </w:r>
@@ -8852,7 +8425,17 @@
           <w:szCs w:val="24"/>
           <w:lang w:eastAsia="ja-JP"/>
         </w:rPr>
-        <w:t>In order to avoid defects from the work early and efficiently and to develop a better understanding of causes of defects so that it might be prevented, a methodical examination of software work products is conducted in projects in the following framework:</w:t>
+        <w:t>T</w:t>
+      </w:r>
+      <w:bookmarkStart w:id="40" w:name="_GoBack"/>
+      <w:bookmarkEnd w:id="40"/>
+      <w:r>
+        <w:rPr>
+          <w:rFonts w:eastAsia="MS Mincho"/>
+          <w:szCs w:val="24"/>
+          <w:lang w:eastAsia="ja-JP"/>
+        </w:rPr>
+        <w:t>o avoid defects from the work early and efficiently and to develop a better understanding of causes of defects so that it might be prevented, a methodical examination of software work products is conducted in projects in the following framework:</w:t>
       </w:r>
     </w:p>
     <w:p>
@@ -9007,7 +8590,7 @@
         <w:ind w:right="49"/>
       </w:pPr>
       <w:bookmarkStart w:id="41" w:name="_Toc134514995"/>
-      <w:bookmarkStart w:id="42" w:name="_Toc355997449"/>
+      <w:bookmarkStart w:id="42" w:name="_Toc478341762"/>
       <w:r>
         <w:t>Tools and Techniques</w:t>
       </w:r>
@@ -9364,7 +8947,7 @@
       <w:pPr>
         <w:pStyle w:val="Heading2"/>
       </w:pPr>
-      <w:bookmarkStart w:id="45" w:name="_Toc355997450"/>
+      <w:bookmarkStart w:id="45" w:name="_Toc478341763"/>
       <w:r>
         <w:t>Tools and Techniques for assuring quality of functional requirements</w:t>
       </w:r>
@@ -9526,7 +9109,7 @@
         <w:pStyle w:val="Heading2"/>
         <w:jc w:val="both"/>
       </w:pPr>
-      <w:bookmarkStart w:id="46" w:name="_Toc355997451"/>
+      <w:bookmarkStart w:id="46" w:name="_Toc478341764"/>
       <w:r>
         <w:t>T</w:t>
       </w:r>
@@ -10037,7 +9620,7 @@
         <w:ind w:right="-93"/>
         <w:jc w:val="both"/>
       </w:pPr>
-      <w:bookmarkStart w:id="48" w:name="_Toc355997452"/>
+      <w:bookmarkStart w:id="48" w:name="_Toc478341765"/>
       <w:r>
         <w:t>Testing strategy</w:t>
       </w:r>
@@ -10289,7 +9872,7 @@
       </w:pPr>
       <w:bookmarkStart w:id="49" w:name="_Toc89786305"/>
       <w:bookmarkStart w:id="50" w:name="_Toc134419607"/>
-      <w:bookmarkStart w:id="51" w:name="_Toc355997453"/>
+      <w:bookmarkStart w:id="51" w:name="_Toc478341766"/>
       <w:r>
         <w:t xml:space="preserve">Unit </w:t>
       </w:r>
@@ -10476,7 +10059,7 @@
       </w:pPr>
       <w:bookmarkStart w:id="52" w:name="_Toc89786306"/>
       <w:bookmarkStart w:id="53" w:name="_Toc134419608"/>
-      <w:bookmarkStart w:id="54" w:name="_Toc355997454"/>
+      <w:bookmarkStart w:id="54" w:name="_Toc478341767"/>
       <w:r>
         <w:t>Integration Testing</w:t>
       </w:r>
@@ -10717,7 +10300,7 @@
       </w:pPr>
       <w:bookmarkStart w:id="55" w:name="_Toc89786307"/>
       <w:bookmarkStart w:id="56" w:name="_Toc134419609"/>
-      <w:bookmarkStart w:id="57" w:name="_Toc355997455"/>
+      <w:bookmarkStart w:id="57" w:name="_Toc478341768"/>
       <w:r>
         <w:t>Acceptance Testing</w:t>
       </w:r>
@@ -10928,7 +10511,7 @@
           <w:lang w:eastAsia="ko-KR"/>
         </w:rPr>
       </w:pPr>
-      <w:bookmarkStart w:id="58" w:name="_Toc355997456"/>
+      <w:bookmarkStart w:id="58" w:name="_Toc478341769"/>
       <w:r>
         <w:rPr>
           <w:rFonts w:hint="eastAsia"/>
@@ -11194,7 +10777,7 @@
           <w:lang w:eastAsia="ko-KR"/>
         </w:rPr>
       </w:pPr>
-      <w:bookmarkStart w:id="59" w:name="_Toc355997457"/>
+      <w:bookmarkStart w:id="59" w:name="_Toc478341770"/>
       <w:r>
         <w:rPr>
           <w:lang w:eastAsia="ko-KR"/>
@@ -11845,7 +11428,7 @@
         <w:ind w:right="-93"/>
         <w:jc w:val="both"/>
       </w:pPr>
-      <w:bookmarkStart w:id="60" w:name="_Toc355997458"/>
+      <w:bookmarkStart w:id="60" w:name="_Toc478341771"/>
       <w:r>
         <w:t>Organization</w:t>
       </w:r>
@@ -12310,7 +11893,7 @@
           <w:lang w:eastAsia="ko-KR"/>
         </w:rPr>
       </w:pPr>
-      <w:bookmarkStart w:id="61" w:name="_Toc355997461"/>
+      <w:bookmarkStart w:id="61" w:name="_Toc478341772"/>
       <w:r>
         <w:rPr>
           <w:kern w:val="28"/>
@@ -12618,7 +12201,7 @@
           <w:lang w:eastAsia="ko-KR"/>
         </w:rPr>
       </w:pPr>
-      <w:bookmarkStart w:id="62" w:name="_Toc355997462"/>
+      <w:bookmarkStart w:id="62" w:name="_Toc478341773"/>
       <w:r>
         <w:rPr>
           <w:kern w:val="28"/>
@@ -12860,7 +12443,7 @@
           <w:lang w:eastAsia="ko-KR"/>
         </w:rPr>
       </w:pPr>
-      <w:bookmarkStart w:id="63" w:name="_Toc355997463"/>
+      <w:bookmarkStart w:id="63" w:name="_Toc478341774"/>
       <w:r>
         <w:rPr>
           <w:kern w:val="28"/>
@@ -13861,7 +13444,7 @@
           <w:lang w:eastAsia="ko-KR"/>
         </w:rPr>
       </w:pPr>
-      <w:bookmarkStart w:id="65" w:name="_Toc355997464"/>
+      <w:bookmarkStart w:id="65" w:name="_Toc478341775"/>
       <w:r>
         <w:rPr>
           <w:kern w:val="28"/>
@@ -14556,7 +14139,7 @@
         <w:jc w:val="both"/>
       </w:pPr>
       <w:bookmarkStart w:id="66" w:name="_Toc134515002"/>
-      <w:bookmarkStart w:id="67" w:name="_Toc355997465"/>
+      <w:bookmarkStart w:id="67" w:name="_Toc478341776"/>
       <w:r>
         <w:t>Glossary</w:t>
       </w:r>
@@ -14573,7 +14156,7 @@
       </w:pPr>
       <w:bookmarkStart w:id="68" w:name="_Toc89786315"/>
       <w:bookmarkStart w:id="69" w:name="_Toc134515003"/>
-      <w:bookmarkStart w:id="70" w:name="_Toc355997466"/>
+      <w:bookmarkStart w:id="70" w:name="_Toc478341777"/>
       <w:r>
         <w:rPr>
           <w:kern w:val="28"/>
@@ -14749,7 +14332,7 @@
       </w:pPr>
       <w:bookmarkStart w:id="71" w:name="_Toc89786316"/>
       <w:bookmarkStart w:id="72" w:name="_Toc134515004"/>
-      <w:bookmarkStart w:id="73" w:name="_Toc355997467"/>
+      <w:bookmarkStart w:id="73" w:name="_Toc478341778"/>
       <w:r>
         <w:lastRenderedPageBreak/>
         <w:t>Acronyms</w:t>
@@ -15166,7 +14749,7 @@
         <w:rStyle w:val="PageNumber"/>
         <w:noProof/>
       </w:rPr>
-      <w:t>4</w:t>
+      <w:t>8</w:t>
     </w:r>
     <w:r>
       <w:rPr>
@@ -18900,7 +18483,7 @@
 </file>
 
 <file path=customXml/itemProps1.xml><?xml version="1.0" encoding="utf-8"?>
-<ds:datastoreItem xmlns:ds="http://schemas.openxmlformats.org/officeDocument/2006/customXml" ds:itemID="{C984FA8C-959F-4FC4-9B9F-EE286B7D8145}">
+<ds:datastoreItem xmlns:ds="http://schemas.openxmlformats.org/officeDocument/2006/customXml" ds:itemID="{22C24DC1-6255-4FED-A998-052286FDC6F6}">
   <ds:schemaRefs>
     <ds:schemaRef ds:uri="http://schemas.openxmlformats.org/officeDocument/2006/bibliography"/>
   </ds:schemaRefs>

</xml_diff>

<commit_message>
Updated Document in Quality
</commit_message>
<xml_diff>
--- a/Documentation/QUALITY/Quality Assurance Plan 3.docx
+++ b/Documentation/QUALITY/Quality Assurance Plan 3.docx
@@ -8427,8 +8427,6 @@
         </w:rPr>
         <w:t>T</w:t>
       </w:r>
-      <w:bookmarkStart w:id="40" w:name="_GoBack"/>
-      <w:bookmarkEnd w:id="40"/>
       <w:r>
         <w:rPr>
           <w:rFonts w:eastAsia="MS Mincho"/>
@@ -8589,13 +8587,13 @@
         <w:pStyle w:val="Heading1"/>
         <w:ind w:right="49"/>
       </w:pPr>
-      <w:bookmarkStart w:id="41" w:name="_Toc134514995"/>
-      <w:bookmarkStart w:id="42" w:name="_Toc478341762"/>
+      <w:bookmarkStart w:id="40" w:name="_Toc134514995"/>
+      <w:bookmarkStart w:id="41" w:name="_Toc478341762"/>
       <w:r>
         <w:t>Tools and Techniques</w:t>
       </w:r>
+      <w:bookmarkEnd w:id="40"/>
       <w:bookmarkEnd w:id="41"/>
-      <w:bookmarkEnd w:id="42"/>
       <w:r>
         <w:t xml:space="preserve"> </w:t>
       </w:r>
@@ -8871,8 +8869,8 @@
         </w:rPr>
         <w:t xml:space="preserve"> the quality standard requirement of the project. </w:t>
       </w:r>
-      <w:bookmarkStart w:id="43" w:name="_Toc134506120"/>
-      <w:bookmarkStart w:id="44" w:name="_Toc134514996"/>
+      <w:bookmarkStart w:id="42" w:name="_Toc134506120"/>
+      <w:bookmarkStart w:id="43" w:name="_Toc134514996"/>
     </w:p>
     <w:p>
       <w:pPr>
@@ -8947,13 +8945,37 @@
       <w:pPr>
         <w:pStyle w:val="Heading2"/>
       </w:pPr>
-      <w:bookmarkStart w:id="45" w:name="_Toc478341763"/>
+      <w:bookmarkStart w:id="44" w:name="_Toc478341763"/>
       <w:r>
         <w:t>Tools and Techniques for assuring quality of functional requirements</w:t>
       </w:r>
+      <w:bookmarkEnd w:id="42"/>
       <w:bookmarkEnd w:id="43"/>
       <w:bookmarkEnd w:id="44"/>
+    </w:p>
+    <w:p>
+      <w:pPr>
+        <w:tabs>
+          <w:tab w:val="clear" w:pos="360"/>
+        </w:tabs>
+        <w:jc w:val="both"/>
+      </w:pPr>
+    </w:p>
+    <w:p>
+      <w:pPr>
+        <w:tabs>
+          <w:tab w:val="clear" w:pos="360"/>
+        </w:tabs>
+        <w:jc w:val="both"/>
+      </w:pPr>
+      <w:r>
+        <w:t>T</w:t>
+      </w:r>
+      <w:bookmarkStart w:id="45" w:name="_GoBack"/>
       <w:bookmarkEnd w:id="45"/>
+      <w:r>
+        <w:t>o ensure the quality of functional requirements, the Preparedness Monitoring System(PMS) team has applied the following techniques:</w:t>
+      </w:r>
     </w:p>
     <w:p>
       <w:pPr>
@@ -8962,27 +8984,14 @@
         </w:tabs>
         <w:jc w:val="both"/>
       </w:pPr>
-    </w:p>
-    <w:p>
-      <w:pPr>
-        <w:tabs>
-          <w:tab w:val="clear" w:pos="360"/>
-        </w:tabs>
-        <w:jc w:val="both"/>
-      </w:pPr>
-      <w:r>
-        <w:t>In order to ensure the quality of functional requirements, the Preparedness Monitoring System(PMS) team has applied the following techniques:</w:t>
-      </w:r>
-    </w:p>
-    <w:p>
-      <w:pPr>
-        <w:tabs>
-          <w:tab w:val="clear" w:pos="360"/>
-        </w:tabs>
-        <w:jc w:val="both"/>
-      </w:pPr>
-      <w:r>
-        <w:t xml:space="preserve">1. Peer review: All artifacts (mainly documents, diagrams etc.) are created and stored on Microsoft Planner. This provides a facility for all team members to review the contents online at the same-time as well as provide comments on each other's work. Team members work on specific sections of the artifacts and then discuss related topics in a meeting. This technique helps to remove any ambiguity in the requirements and makes sure that everyone understands how the system should behave once implemented. </w:t>
+      <w:r>
+        <w:t>1. Peer review: All artifacts (mainly documents, diagrams etc.) are created and stored on Microsoft Planner</w:t>
+      </w:r>
+      <w:r>
+        <w:t xml:space="preserve"> and Github of the project team</w:t>
+      </w:r>
+      <w:r>
+        <w:t xml:space="preserve">. This provides a facility for all team members to review the contents online at the same-time as well as provide comments on each other's work. Team members work on specific sections of the artifacts and then discuss related topics in a meeting. This technique helps to remove any ambiguity in the requirements and makes sure that everyone understands how the system should behave once implemented. </w:t>
       </w:r>
     </w:p>
     <w:p>
@@ -14749,7 +14758,7 @@
         <w:rStyle w:val="PageNumber"/>
         <w:noProof/>
       </w:rPr>
-      <w:t>8</w:t>
+      <w:t>3</w:t>
     </w:r>
     <w:r>
       <w:rPr>
@@ -18483,7 +18492,7 @@
 </file>
 
 <file path=customXml/itemProps1.xml><?xml version="1.0" encoding="utf-8"?>
-<ds:datastoreItem xmlns:ds="http://schemas.openxmlformats.org/officeDocument/2006/customXml" ds:itemID="{22C24DC1-6255-4FED-A998-052286FDC6F6}">
+<ds:datastoreItem xmlns:ds="http://schemas.openxmlformats.org/officeDocument/2006/customXml" ds:itemID="{A9E0B615-3C3F-41E0-8CD0-D87060E02631}">
   <ds:schemaRefs>
     <ds:schemaRef ds:uri="http://schemas.openxmlformats.org/officeDocument/2006/bibliography"/>
   </ds:schemaRefs>

</xml_diff>